<commit_message>
final commit: added doku and copyright
</commit_message>
<xml_diff>
--- a/Doku.docx
+++ b/Doku.docx
@@ -52,7 +52,45 @@
           <w:sz w:val="24"/>
           <w:szCs w:val="24"/>
         </w:rPr>
-        <w:t>Basierend auf persönlichen Erfahrungen (ein Anruf bei der Sparkasse zur Beantragung einer neuen Girokarte mit etwa 2 Minuten Wartezeit und 4 Minuten Bearbeitungszeit) und Informationen aus dem Internet, die besagen, dass die durchschnittliche Wartezeit in einer Anrufleitung zwischen 30 und 120 Sekunden beträgt und die Bearbeitungszeit zwischen 2 und 5 Minuten liegt, wurden diese Werte als Eingabedaten für eine Simulation verwendet</w:t>
+        <w:t>Basierend auf persönlichen Erfahrungen (ein Anruf bei der Sparkasse zur Beantragung einer neuen Girokarte mit etwa 2 Minuten Wartezeit und 4 Minuten Bearbeitungszeit) und Informationen aus dem Internet</w:t>
+      </w:r>
+      <w:r>
+        <w:rPr>
+          <w:rFonts w:asciiTheme="minorHAnsi" w:eastAsiaTheme="minorHAnsi" w:hAnsiTheme="minorHAnsi" w:cstheme="minorBidi"/>
+          <w:color w:val="auto"/>
+          <w:sz w:val="24"/>
+          <w:szCs w:val="24"/>
+        </w:rPr>
+        <w:t xml:space="preserve"> (</w:t>
+      </w:r>
+      <w:hyperlink r:id="rId5" w:anchor=":~:text=Inbound%20call%20centers%20typically%20aim,of%20less%20than%201%20minute" w:history="1">
+        <w:r>
+          <w:rPr>
+            <w:rStyle w:val="Hyperlink"/>
+            <w:rFonts w:asciiTheme="minorHAnsi" w:eastAsiaTheme="minorHAnsi" w:hAnsiTheme="minorHAnsi" w:cstheme="minorBidi"/>
+            <w:sz w:val="24"/>
+            <w:szCs w:val="24"/>
+          </w:rPr>
+          <w:t>Link</w:t>
+        </w:r>
+      </w:hyperlink>
+      <w:r>
+        <w:rPr>
+          <w:rFonts w:asciiTheme="minorHAnsi" w:eastAsiaTheme="minorHAnsi" w:hAnsiTheme="minorHAnsi" w:cstheme="minorBidi"/>
+          <w:color w:val="auto"/>
+          <w:sz w:val="24"/>
+          <w:szCs w:val="24"/>
+        </w:rPr>
+        <w:t>)</w:t>
+      </w:r>
+      <w:r>
+        <w:rPr>
+          <w:rFonts w:asciiTheme="minorHAnsi" w:eastAsiaTheme="minorHAnsi" w:hAnsiTheme="minorHAnsi" w:cstheme="minorBidi"/>
+          <w:color w:val="auto"/>
+          <w:sz w:val="24"/>
+          <w:szCs w:val="24"/>
+        </w:rPr>
+        <w:t>, die besagen, dass die durchschnittliche Wartezeit in einer Anrufleitung zwischen 30 und 120 Sekunden beträgt und die Bearbeitungszeit zwischen 2 und 5 Minuten liegt, wurden diese Werte als Eingabedaten für eine Simulation verwendet</w:t>
       </w:r>
       <w:r>
         <w:rPr>
@@ -570,7 +608,7 @@
                 <w:noProof/>
               </w:rPr>
               <w:drawing>
-                <wp:inline distT="0" distB="0" distL="0" distR="0" wp14:anchorId="785A1D16" wp14:editId="78452ABB">
+                <wp:inline distT="0" distB="0" distL="0" distR="0" wp14:anchorId="785A1D16" wp14:editId="066DA6EA">
                   <wp:extent cx="1492532" cy="2268000"/>
                   <wp:effectExtent l="0" t="0" r="6350" b="5715"/>
                   <wp:docPr id="597752321" name="Grafik 1" descr="Ein Bild, das Text, Screenshot, Schrift, Zahl enthält.&#10;&#10;Automatisch generierte Beschreibung"/>
@@ -585,7 +623,7 @@
                           <pic:cNvPicPr/>
                         </pic:nvPicPr>
                         <pic:blipFill>
-                          <a:blip r:embed="rId5" cstate="print">
+                          <a:blip r:embed="rId6" cstate="print">
                             <a:extLst>
                               <a:ext uri="{28A0092B-C50C-407E-A947-70E740481C1C}">
                                 <a14:useLocalDpi xmlns:a14="http://schemas.microsoft.com/office/drawing/2010/main" val="0"/>
@@ -624,31 +662,33 @@
                 <w:ilvl w:val="0"/>
                 <w:numId w:val="6"/>
               </w:numPr>
+              <w:rPr>
+                <w:sz w:val="22"/>
+                <w:szCs w:val="22"/>
+              </w:rPr>
             </w:pPr>
             <w:r>
+              <w:rPr>
+                <w:sz w:val="22"/>
+                <w:szCs w:val="22"/>
+              </w:rPr>
               <w:t xml:space="preserve">In der Default Simulation sind die Eingabewerte der Simulation, basierend auf einer </w:t>
             </w:r>
-            <w:hyperlink r:id="rId6" w:anchor=":~:text=Inbound%20call%20centers%20typically%20aim,of%20less%20than%201%20minute" w:history="1">
+            <w:hyperlink r:id="rId7" w:anchor=":~:text=Inbound%20call%20centers%20typically%20aim,of%20less%20than%201%20minute" w:history="1">
               <w:r>
                 <w:rPr>
                   <w:rStyle w:val="Hyperlink"/>
+                  <w:sz w:val="22"/>
+                  <w:szCs w:val="22"/>
                 </w:rPr>
-                <w:t>Intern</w:t>
-              </w:r>
-              <w:r>
-                <w:rPr>
-                  <w:rStyle w:val="Hyperlink"/>
-                </w:rPr>
-                <w:t>e</w:t>
-              </w:r>
-              <w:r>
-                <w:rPr>
-                  <w:rStyle w:val="Hyperlink"/>
-                </w:rPr>
-                <w:t>t-Quelle</w:t>
+                <w:t>Internet-Quelle</w:t>
               </w:r>
             </w:hyperlink>
             <w:r>
+              <w:rPr>
+                <w:sz w:val="22"/>
+                <w:szCs w:val="22"/>
+              </w:rPr>
               <w:t xml:space="preserve"> eingestellt worden</w:t>
             </w:r>
           </w:p>
@@ -659,8 +699,16 @@
                 <w:ilvl w:val="0"/>
                 <w:numId w:val="6"/>
               </w:numPr>
+              <w:rPr>
+                <w:sz w:val="22"/>
+                <w:szCs w:val="22"/>
+              </w:rPr>
             </w:pPr>
             <w:r>
+              <w:rPr>
+                <w:sz w:val="22"/>
+                <w:szCs w:val="22"/>
+              </w:rPr>
               <w:t>Man geht davon aus das die Support-Zeit bei 5 Minuten liegt, jede Minute ein neuer Kunde kommt, dessen Geduldsspanne bei 1-3 Minuten liegt</w:t>
             </w:r>
           </w:p>
@@ -671,8 +719,16 @@
                 <w:ilvl w:val="0"/>
                 <w:numId w:val="6"/>
               </w:numPr>
+              <w:rPr>
+                <w:sz w:val="22"/>
+                <w:szCs w:val="22"/>
+              </w:rPr>
             </w:pPr>
             <w:r>
+              <w:rPr>
+                <w:sz w:val="22"/>
+                <w:szCs w:val="22"/>
+              </w:rPr>
               <w:t>Die Simulation läuft 480 Minuten/8 Stunden</w:t>
             </w:r>
           </w:p>
@@ -683,8 +739,16 @@
                 <w:ilvl w:val="0"/>
                 <w:numId w:val="6"/>
               </w:numPr>
+              <w:rPr>
+                <w:sz w:val="22"/>
+                <w:szCs w:val="22"/>
+              </w:rPr>
             </w:pPr>
             <w:r>
+              <w:rPr>
+                <w:sz w:val="22"/>
+                <w:szCs w:val="22"/>
+              </w:rPr>
               <w:t>Ergebnisse:</w:t>
             </w:r>
           </w:p>
@@ -695,11 +759,23 @@
                 <w:ilvl w:val="1"/>
                 <w:numId w:val="6"/>
               </w:numPr>
+              <w:rPr>
+                <w:sz w:val="22"/>
+                <w:szCs w:val="22"/>
+              </w:rPr>
             </w:pPr>
             <w:r>
+              <w:rPr>
+                <w:sz w:val="22"/>
+                <w:szCs w:val="22"/>
+              </w:rPr>
               <w:t>Bediente Kunden: 381</w:t>
             </w:r>
             <w:r>
+              <w:rPr>
+                <w:sz w:val="22"/>
+                <w:szCs w:val="22"/>
+              </w:rPr>
               <w:t xml:space="preserve"> (85%)</w:t>
             </w:r>
           </w:p>
@@ -710,11 +786,23 @@
                 <w:ilvl w:val="1"/>
                 <w:numId w:val="6"/>
               </w:numPr>
+              <w:rPr>
+                <w:sz w:val="22"/>
+                <w:szCs w:val="22"/>
+              </w:rPr>
             </w:pPr>
             <w:r>
+              <w:rPr>
+                <w:sz w:val="22"/>
+                <w:szCs w:val="22"/>
+              </w:rPr>
               <w:t>Abgesprungene Kunden: 69</w:t>
             </w:r>
             <w:r>
+              <w:rPr>
+                <w:sz w:val="22"/>
+                <w:szCs w:val="22"/>
+              </w:rPr>
               <w:t xml:space="preserve"> (15%)</w:t>
             </w:r>
           </w:p>
@@ -725,15 +813,25 @@
                 <w:ilvl w:val="1"/>
                 <w:numId w:val="6"/>
               </w:numPr>
+              <w:rPr>
+                <w:sz w:val="22"/>
+                <w:szCs w:val="22"/>
+              </w:rPr>
             </w:pPr>
             <w:r>
               <w:rPr>
                 <w:b/>
                 <w:bCs/>
+                <w:sz w:val="22"/>
+                <w:szCs w:val="22"/>
               </w:rPr>
               <w:t>Total:</w:t>
             </w:r>
             <w:r>
+              <w:rPr>
+                <w:sz w:val="22"/>
+                <w:szCs w:val="22"/>
+              </w:rPr>
               <w:t xml:space="preserve"> 381 + 69 = 450 Kunden</w:t>
             </w:r>
           </w:p>
@@ -805,7 +903,7 @@
                           <pic:cNvPicPr/>
                         </pic:nvPicPr>
                         <pic:blipFill>
-                          <a:blip r:embed="rId7" cstate="print">
+                          <a:blip r:embed="rId8" cstate="print">
                             <a:extLst>
                               <a:ext uri="{28A0092B-C50C-407E-A947-70E740481C1C}">
                                 <a14:useLocalDpi xmlns:a14="http://schemas.microsoft.com/office/drawing/2010/main" val="0"/>
@@ -1062,7 +1160,7 @@
                           <pic:cNvPicPr/>
                         </pic:nvPicPr>
                         <pic:blipFill>
-                          <a:blip r:embed="rId8" cstate="print">
+                          <a:blip r:embed="rId9" cstate="print">
                             <a:extLst>
                               <a:ext uri="{28A0092B-C50C-407E-A947-70E740481C1C}">
                                 <a14:useLocalDpi xmlns:a14="http://schemas.microsoft.com/office/drawing/2010/main" val="0"/>

</xml_diff>